<commit_message>
Ajuste e Adição de informações na Documentação
Adicionado as referências utilizadas e as demais informações referente a descrição do Projeto de TCC.
</commit_message>
<xml_diff>
--- a/DocumentacaoTCC/TCC - Desenvolvimento de Soluções.docx
+++ b/DocumentacaoTCC/TCC - Desenvolvimento de Soluções.docx
@@ -157,7 +157,13 @@
         <w:rPr>
           <w:b/>
         </w:rPr>
-        <w:t>TÍTULO</w:t>
+        <w:t xml:space="preserve">Sistema de Monitoramento </w:t>
+      </w:r>
+      <w:r>
+        <w:rPr>
+          <w:b/>
+        </w:rPr>
+        <w:t>de Pessoas Contra Aglomerações</w:t>
       </w:r>
     </w:p>
     <w:p>
@@ -456,7 +462,13 @@
         <w:rPr>
           <w:b/>
         </w:rPr>
-        <w:t>TÍTULO</w:t>
+        <w:t xml:space="preserve">Sistema de Monitoramento </w:t>
+      </w:r>
+      <w:r>
+        <w:rPr>
+          <w:b/>
+        </w:rPr>
+        <w:t>de Pessoas Contra Aglomerações</w:t>
       </w:r>
     </w:p>
     <w:p>
@@ -1050,7 +1062,7 @@
         <w:rPr>
           <w:b/>
         </w:rPr>
-        <w:t>TÍTULO</w:t>
+        <w:t>Sistema de Monitoramento de Pessoas Contra Aglomerações</w:t>
       </w:r>
     </w:p>
     <w:p>
@@ -4374,6 +4386,119 @@
         <w:t xml:space="preserve"> de Consulta Estruturada”</w:t>
       </w:r>
     </w:p>
+    <w:p>
+      <w:pPr>
+        <w:ind w:firstLine="0"/>
+      </w:pPr>
+      <w:proofErr w:type="spellStart"/>
+      <w:r>
+        <w:t>OpenCV</w:t>
+      </w:r>
+      <w:proofErr w:type="spellEnd"/>
+      <w:r>
+        <w:t xml:space="preserve"> </w:t>
+      </w:r>
+      <w:r>
+        <w:t>–</w:t>
+      </w:r>
+      <w:r>
+        <w:t xml:space="preserve"> Open </w:t>
+      </w:r>
+      <w:proofErr w:type="spellStart"/>
+      <w:r>
+        <w:t>Source</w:t>
+      </w:r>
+      <w:proofErr w:type="spellEnd"/>
+      <w:r>
+        <w:t xml:space="preserve"> Computer Vision Library</w:t>
+      </w:r>
+    </w:p>
+    <w:p>
+      <w:pPr>
+        <w:ind w:firstLine="0"/>
+      </w:pPr>
+      <w:r>
+        <w:t xml:space="preserve">I/O </w:t>
+      </w:r>
+      <w:r>
+        <w:t>–</w:t>
+      </w:r>
+      <w:r>
+        <w:t xml:space="preserve"> “Input/Output”, em português</w:t>
+      </w:r>
+      <w:r>
+        <w:t xml:space="preserve"> “Entrada e Saída”</w:t>
+      </w:r>
+    </w:p>
+    <w:p>
+      <w:pPr>
+        <w:ind w:firstLine="0"/>
+      </w:pPr>
+      <w:r>
+        <w:t xml:space="preserve">GUI </w:t>
+      </w:r>
+      <w:r>
+        <w:t>–</w:t>
+      </w:r>
+      <w:r>
+        <w:t xml:space="preserve"> “</w:t>
+      </w:r>
+      <w:proofErr w:type="spellStart"/>
+      <w:r>
+        <w:t>Graphical</w:t>
+      </w:r>
+      <w:proofErr w:type="spellEnd"/>
+      <w:r>
+        <w:t xml:space="preserve"> </w:t>
+      </w:r>
+      <w:proofErr w:type="spellStart"/>
+      <w:r>
+        <w:t>User</w:t>
+      </w:r>
+      <w:proofErr w:type="spellEnd"/>
+      <w:r>
+        <w:t xml:space="preserve"> Interface”, em português “</w:t>
+      </w:r>
+      <w:r>
+        <w:t>Interface Gráfica do Usuário</w:t>
+      </w:r>
+      <w:r>
+        <w:t>”</w:t>
+      </w:r>
+    </w:p>
+    <w:p>
+      <w:pPr>
+        <w:ind w:firstLine="0"/>
+      </w:pPr>
+      <w:r>
+        <w:t xml:space="preserve">YOLO </w:t>
+      </w:r>
+      <w:r>
+        <w:t>–</w:t>
+      </w:r>
+      <w:r>
+        <w:t xml:space="preserve"> “</w:t>
+      </w:r>
+      <w:proofErr w:type="spellStart"/>
+      <w:r>
+        <w:t>You</w:t>
+      </w:r>
+      <w:proofErr w:type="spellEnd"/>
+      <w:r>
+        <w:t xml:space="preserve"> Only Look </w:t>
+      </w:r>
+      <w:proofErr w:type="spellStart"/>
+      <w:r>
+        <w:t>Once</w:t>
+      </w:r>
+      <w:proofErr w:type="spellEnd"/>
+      <w:r>
+        <w:t>”,</w:t>
+      </w:r>
+      <w:r>
+        <w:t xml:space="preserve"> em português “Você Só Olha Uma Vez”</w:t>
+      </w:r>
+    </w:p>
     <w:p/>
     <w:p/>
     <w:p>
@@ -5868,14 +5993,7 @@
             <w:noProof/>
             <w:webHidden/>
           </w:rPr>
-          <w:t>2</w:t>
-        </w:r>
-        <w:r>
-          <w:rPr>
-            <w:noProof/>
-            <w:webHidden/>
-          </w:rPr>
-          <w:t>1</w:t>
+          <w:t>21</w:t>
         </w:r>
         <w:r>
           <w:rPr>
@@ -10079,16 +10197,121 @@
         <w:ind w:firstLine="720"/>
       </w:pPr>
       <w:r>
-        <w:t>[IMAGEM – FONTE</w:t>
-      </w:r>
-      <w:proofErr w:type="gramStart"/>
-      <w:r>
-        <w:t>: ?</w:t>
-      </w:r>
-      <w:proofErr w:type="gramEnd"/>
-      <w:r>
-        <w:t>]</w:t>
-      </w:r>
+        <w:rPr>
+          <w:noProof/>
+        </w:rPr>
+        <w:drawing>
+          <wp:inline distT="0" distB="0" distL="0" distR="0" wp14:anchorId="364FD7E5" wp14:editId="69D7FC79">
+            <wp:extent cx="4972050" cy="1655445"/>
+            <wp:effectExtent l="0" t="0" r="0" b="1905"/>
+            <wp:docPr id="1" name="Imagem 1"/>
+            <wp:cNvGraphicFramePr>
+              <a:graphicFrameLocks xmlns:a="http://schemas.openxmlformats.org/drawingml/2006/main" noChangeAspect="1"/>
+            </wp:cNvGraphicFramePr>
+            <a:graphic xmlns:a="http://schemas.openxmlformats.org/drawingml/2006/main">
+              <a:graphicData uri="http://schemas.openxmlformats.org/drawingml/2006/picture">
+                <pic:pic xmlns:pic="http://schemas.openxmlformats.org/drawingml/2006/picture">
+                  <pic:nvPicPr>
+                    <pic:cNvPr id="1" name="Imagem 1"/>
+                    <pic:cNvPicPr/>
+                  </pic:nvPicPr>
+                  <pic:blipFill>
+                    <a:blip r:embed="rId13">
+                      <a:extLst>
+                        <a:ext uri="{28A0092B-C50C-407E-A947-70E740481C1C}">
+                          <a14:useLocalDpi xmlns:a14="http://schemas.microsoft.com/office/drawing/2010/main" val="0"/>
+                        </a:ext>
+                      </a:extLst>
+                    </a:blip>
+                    <a:stretch>
+                      <a:fillRect/>
+                    </a:stretch>
+                  </pic:blipFill>
+                  <pic:spPr>
+                    <a:xfrm>
+                      <a:off x="0" y="0"/>
+                      <a:ext cx="4972050" cy="1655445"/>
+                    </a:xfrm>
+                    <a:prstGeom prst="rect">
+                      <a:avLst/>
+                    </a:prstGeom>
+                  </pic:spPr>
+                </pic:pic>
+              </a:graphicData>
+            </a:graphic>
+          </wp:inline>
+        </w:drawing>
+      </w:r>
+    </w:p>
+    <w:p>
+      <w:pPr>
+        <w:pStyle w:val="QUADROS"/>
+      </w:pPr>
+      <w:r>
+        <w:t>Figura 1 – Passos do funcionamento da detecção de objetos com o YOLO, através de um simples problema de regressão.</w:t>
+      </w:r>
+    </w:p>
+    <w:p>
+      <w:pPr>
+        <w:pStyle w:val="QUADROS"/>
+        <w:rPr>
+          <w:b w:val="0"/>
+          <w:bCs/>
+          <w:sz w:val="16"/>
+          <w:szCs w:val="16"/>
+        </w:rPr>
+      </w:pPr>
+      <w:r>
+        <w:rPr>
+          <w:sz w:val="16"/>
+          <w:szCs w:val="16"/>
+        </w:rPr>
+        <w:t>F</w:t>
+      </w:r>
+      <w:r>
+        <w:rPr>
+          <w:sz w:val="16"/>
+          <w:szCs w:val="16"/>
+        </w:rPr>
+        <w:t>onte</w:t>
+      </w:r>
+      <w:r>
+        <w:rPr>
+          <w:sz w:val="16"/>
+          <w:szCs w:val="16"/>
+        </w:rPr>
+        <w:t>:</w:t>
+      </w:r>
+      <w:r>
+        <w:rPr>
+          <w:b w:val="0"/>
+          <w:bCs/>
+          <w:sz w:val="16"/>
+          <w:szCs w:val="16"/>
+        </w:rPr>
+        <w:t xml:space="preserve"> </w:t>
+      </w:r>
+      <w:hyperlink r:id="rId14" w:history="1">
+        <w:r>
+          <w:rPr>
+            <w:rStyle w:val="Hyperlink"/>
+            <w:b w:val="0"/>
+            <w:bCs/>
+            <w:sz w:val="16"/>
+            <w:szCs w:val="16"/>
+          </w:rPr>
+          <w:t>https://iaexpert.academy/2020/10/13/deteccao-de-objetos-com-yolo-uma-abordagem-moderna/</w:t>
+        </w:r>
+      </w:hyperlink>
+    </w:p>
+    <w:p>
+      <w:pPr>
+        <w:pStyle w:val="QUADROS"/>
+        <w:rPr>
+          <w:sz w:val="16"/>
+          <w:szCs w:val="16"/>
+        </w:rPr>
+      </w:pPr>
     </w:p>
     <w:p>
       <w:pPr>
@@ -10174,6 +10397,7 @@
       </w:pPr>
       <w:bookmarkStart w:id="64" w:name="_Toc72921546"/>
       <w:r>
+        <w:lastRenderedPageBreak/>
         <w:t>4.2.1 Levantamento de Requisitos</w:t>
       </w:r>
       <w:bookmarkEnd w:id="64"/>
@@ -10213,7 +10437,6 @@
       <w:bookmarkStart w:id="66" w:name="_Toc10292359"/>
       <w:bookmarkStart w:id="67" w:name="_Toc72921547"/>
       <w:r>
-        <w:lastRenderedPageBreak/>
         <w:t>4.</w:t>
       </w:r>
       <w:r>
@@ -10752,6 +10975,340 @@
       </w:r>
     </w:p>
     <w:p>
+      <w:r>
+        <w:lastRenderedPageBreak/>
+        <w:t>O Sistema de monitoramento de pessoas será constituído em três telas. Na Figura 1 mostra a primeira tela quando demos início a execução do programa:</w:t>
+      </w:r>
+    </w:p>
+    <w:p/>
+    <w:p>
+      <w:pPr>
+        <w:ind w:firstLine="0"/>
+      </w:pPr>
+      <w:r>
+        <w:rPr>
+          <w:noProof/>
+        </w:rPr>
+        <w:drawing>
+          <wp:inline distT="0" distB="0" distL="0" distR="0" wp14:anchorId="2635B2A7" wp14:editId="7FF422AA">
+            <wp:extent cx="5538756" cy="3448050"/>
+            <wp:effectExtent l="0" t="0" r="5080" b="0"/>
+            <wp:docPr id="2" name="Imagem 2"/>
+            <wp:cNvGraphicFramePr>
+              <a:graphicFrameLocks xmlns:a="http://schemas.openxmlformats.org/drawingml/2006/main" noChangeAspect="1"/>
+            </wp:cNvGraphicFramePr>
+            <a:graphic xmlns:a="http://schemas.openxmlformats.org/drawingml/2006/main">
+              <a:graphicData uri="http://schemas.openxmlformats.org/drawingml/2006/picture">
+                <pic:pic xmlns:pic="http://schemas.openxmlformats.org/drawingml/2006/picture">
+                  <pic:nvPicPr>
+                    <pic:cNvPr id="2" name="Imagem 2"/>
+                    <pic:cNvPicPr/>
+                  </pic:nvPicPr>
+                  <pic:blipFill>
+                    <a:blip r:embed="rId15">
+                      <a:extLst>
+                        <a:ext uri="{28A0092B-C50C-407E-A947-70E740481C1C}">
+                          <a14:useLocalDpi xmlns:a14="http://schemas.microsoft.com/office/drawing/2010/main" val="0"/>
+                        </a:ext>
+                      </a:extLst>
+                    </a:blip>
+                    <a:stretch>
+                      <a:fillRect/>
+                    </a:stretch>
+                  </pic:blipFill>
+                  <pic:spPr>
+                    <a:xfrm>
+                      <a:off x="0" y="0"/>
+                      <a:ext cx="5569233" cy="3467023"/>
+                    </a:xfrm>
+                    <a:prstGeom prst="rect">
+                      <a:avLst/>
+                    </a:prstGeom>
+                  </pic:spPr>
+                </pic:pic>
+              </a:graphicData>
+            </a:graphic>
+          </wp:inline>
+        </w:drawing>
+      </w:r>
+    </w:p>
+    <w:p>
+      <w:pPr>
+        <w:jc w:val="center"/>
+      </w:pPr>
+      <w:r>
+        <w:t xml:space="preserve">Figura </w:t>
+      </w:r>
+      <w:r>
+        <w:t>2</w:t>
+      </w:r>
+      <w:r>
+        <w:t xml:space="preserve"> – Tela Inicial</w:t>
+      </w:r>
+    </w:p>
+    <w:p>
+      <w:pPr>
+        <w:jc w:val="center"/>
+        <w:rPr>
+          <w:sz w:val="20"/>
+          <w:szCs w:val="20"/>
+        </w:rPr>
+      </w:pPr>
+      <w:r>
+        <w:rPr>
+          <w:sz w:val="20"/>
+          <w:szCs w:val="20"/>
+        </w:rPr>
+        <w:t>Fonte: Próprio autor (2021)</w:t>
+      </w:r>
+    </w:p>
+    <w:p/>
+    <w:p>
+      <w:r>
+        <w:t>Nesta tela deverá ser preenchido a quantidade numérica máxima de pessoas</w:t>
+      </w:r>
+      <w:r>
+        <w:t xml:space="preserve"> simultâneas que serão permitidas estar no ambiente, conforme a necessidade do usuário.</w:t>
+      </w:r>
+    </w:p>
+    <w:p>
+      <w:r>
+        <w:t>Ao clicar no botão “INICIAR” irá dar início a execução do Script em Python, responsável por realizar o monitoramento e a contagem das pessoas com base nas imagens de vídeo capturadas pela Webcam em tempo real.</w:t>
+      </w:r>
+    </w:p>
+    <w:p>
+      <w:r>
+        <w:t>Após a primeira tela, ao prosseguir, será iniciada a execução do Script Python que realizará o monitoramento e a captura de informações das pessoas que estiverem presentes no ambiente.</w:t>
+      </w:r>
+    </w:p>
+    <w:p>
+      <w:r>
+        <w:t>Conforme a Figura 2, podemos observar um breve exemplo de uma tela realizando a captura e detecção de uma pessoa em um local controlado.</w:t>
+      </w:r>
+    </w:p>
+    <w:p/>
+    <w:p>
+      <w:pPr>
+        <w:ind w:firstLine="0"/>
+      </w:pPr>
+      <w:r>
+        <w:rPr>
+          <w:noProof/>
+        </w:rPr>
+        <w:lastRenderedPageBreak/>
+        <w:drawing>
+          <wp:inline distT="0" distB="0" distL="0" distR="0" wp14:anchorId="080A7FC5" wp14:editId="767613E7">
+            <wp:extent cx="5429250" cy="3257550"/>
+            <wp:effectExtent l="0" t="0" r="0" b="0"/>
+            <wp:docPr id="3" name="Imagem 3"/>
+            <wp:cNvGraphicFramePr>
+              <a:graphicFrameLocks xmlns:a="http://schemas.openxmlformats.org/drawingml/2006/main" noChangeAspect="1"/>
+            </wp:cNvGraphicFramePr>
+            <a:graphic xmlns:a="http://schemas.openxmlformats.org/drawingml/2006/main">
+              <a:graphicData uri="http://schemas.openxmlformats.org/drawingml/2006/picture">
+                <pic:pic xmlns:pic="http://schemas.openxmlformats.org/drawingml/2006/picture">
+                  <pic:nvPicPr>
+                    <pic:cNvPr id="3" name="Imagem 3"/>
+                    <pic:cNvPicPr/>
+                  </pic:nvPicPr>
+                  <pic:blipFill>
+                    <a:blip r:embed="rId16">
+                      <a:extLst>
+                        <a:ext uri="{28A0092B-C50C-407E-A947-70E740481C1C}">
+                          <a14:useLocalDpi xmlns:a14="http://schemas.microsoft.com/office/drawing/2010/main" val="0"/>
+                        </a:ext>
+                      </a:extLst>
+                    </a:blip>
+                    <a:stretch>
+                      <a:fillRect/>
+                    </a:stretch>
+                  </pic:blipFill>
+                  <pic:spPr>
+                    <a:xfrm>
+                      <a:off x="0" y="0"/>
+                      <a:ext cx="5430023" cy="3258014"/>
+                    </a:xfrm>
+                    <a:prstGeom prst="rect">
+                      <a:avLst/>
+                    </a:prstGeom>
+                  </pic:spPr>
+                </pic:pic>
+              </a:graphicData>
+            </a:graphic>
+          </wp:inline>
+        </w:drawing>
+      </w:r>
+    </w:p>
+    <w:p>
+      <w:pPr>
+        <w:jc w:val="center"/>
+      </w:pPr>
+      <w:r>
+        <w:t xml:space="preserve">Figura </w:t>
+      </w:r>
+      <w:r>
+        <w:t>3</w:t>
+      </w:r>
+      <w:r>
+        <w:t xml:space="preserve"> – Tela de Execução do Monitoramento</w:t>
+      </w:r>
+    </w:p>
+    <w:p>
+      <w:pPr>
+        <w:jc w:val="center"/>
+        <w:rPr>
+          <w:sz w:val="20"/>
+          <w:szCs w:val="20"/>
+        </w:rPr>
+      </w:pPr>
+      <w:r>
+        <w:rPr>
+          <w:sz w:val="20"/>
+          <w:szCs w:val="20"/>
+        </w:rPr>
+        <w:t xml:space="preserve">Fonte: </w:t>
+      </w:r>
+      <w:r>
+        <w:rPr>
+          <w:sz w:val="20"/>
+          <w:szCs w:val="20"/>
+        </w:rPr>
+        <w:t>https://www.youtube.com/watch?v=kcmJQzu_q6M&amp;ab_channel=OMES</w:t>
+      </w:r>
+      <w:r>
+        <w:rPr>
+          <w:sz w:val="20"/>
+          <w:szCs w:val="20"/>
+        </w:rPr>
+        <w:t xml:space="preserve"> </w:t>
+      </w:r>
+    </w:p>
+    <w:p/>
+    <w:p>
+      <w:r>
+        <w:t>Por fim, ao término da execução do Script de Monitoramento, posteriormente será possível visualizar um relatório contendo informações importantes registradas durante a execução.</w:t>
+      </w:r>
+      <w:r>
+        <w:t xml:space="preserve"> Esses dados serão capturados durante a execução do programa e irão ser salvos em um Banco de Dados, com isso, nessa tela de relatórios são </w:t>
+      </w:r>
+      <w:r>
+        <w:t>apresentadas</w:t>
+      </w:r>
+      <w:r>
+        <w:t xml:space="preserve"> essas informações de forma amigável para o usuário.</w:t>
+      </w:r>
+    </w:p>
+    <w:p>
+      <w:r>
+        <w:t>Ao clicar no botão “FINALIZAR”, o programa irá ser completamente encerrado.</w:t>
+      </w:r>
+    </w:p>
+    <w:p>
+      <w:pPr>
+        <w:ind w:firstLine="0"/>
+      </w:pPr>
+      <w:r>
+        <w:rPr>
+          <w:noProof/>
+        </w:rPr>
+        <w:lastRenderedPageBreak/>
+        <w:drawing>
+          <wp:inline distT="0" distB="0" distL="0" distR="0" wp14:anchorId="686FB62A" wp14:editId="2D80347F">
+            <wp:extent cx="5471314" cy="3314700"/>
+            <wp:effectExtent l="0" t="0" r="0" b="0"/>
+            <wp:docPr id="4" name="Imagem 4"/>
+            <wp:cNvGraphicFramePr>
+              <a:graphicFrameLocks xmlns:a="http://schemas.openxmlformats.org/drawingml/2006/main" noChangeAspect="1"/>
+            </wp:cNvGraphicFramePr>
+            <a:graphic xmlns:a="http://schemas.openxmlformats.org/drawingml/2006/main">
+              <a:graphicData uri="http://schemas.openxmlformats.org/drawingml/2006/picture">
+                <pic:pic xmlns:pic="http://schemas.openxmlformats.org/drawingml/2006/picture">
+                  <pic:nvPicPr>
+                    <pic:cNvPr id="4" name="Imagem 4"/>
+                    <pic:cNvPicPr/>
+                  </pic:nvPicPr>
+                  <pic:blipFill>
+                    <a:blip r:embed="rId17">
+                      <a:extLst>
+                        <a:ext uri="{28A0092B-C50C-407E-A947-70E740481C1C}">
+                          <a14:useLocalDpi xmlns:a14="http://schemas.microsoft.com/office/drawing/2010/main" val="0"/>
+                        </a:ext>
+                      </a:extLst>
+                    </a:blip>
+                    <a:stretch>
+                      <a:fillRect/>
+                    </a:stretch>
+                  </pic:blipFill>
+                  <pic:spPr>
+                    <a:xfrm>
+                      <a:off x="0" y="0"/>
+                      <a:ext cx="5472395" cy="3315355"/>
+                    </a:xfrm>
+                    <a:prstGeom prst="rect">
+                      <a:avLst/>
+                    </a:prstGeom>
+                  </pic:spPr>
+                </pic:pic>
+              </a:graphicData>
+            </a:graphic>
+          </wp:inline>
+        </w:drawing>
+      </w:r>
+    </w:p>
+    <w:p>
+      <w:pPr>
+        <w:jc w:val="center"/>
+      </w:pPr>
+      <w:r>
+        <w:t xml:space="preserve">Figura </w:t>
+      </w:r>
+      <w:r>
+        <w:t>4</w:t>
+      </w:r>
+      <w:r>
+        <w:t xml:space="preserve"> </w:t>
+      </w:r>
+      <w:r>
+        <w:t>–</w:t>
+      </w:r>
+      <w:r>
+        <w:t xml:space="preserve"> Tela de Término de Execução (Relatório Final)</w:t>
+      </w:r>
+    </w:p>
+    <w:p>
+      <w:pPr>
+        <w:jc w:val="center"/>
+        <w:rPr>
+          <w:sz w:val="20"/>
+          <w:szCs w:val="20"/>
+        </w:rPr>
+      </w:pPr>
+      <w:r>
+        <w:rPr>
+          <w:sz w:val="20"/>
+          <w:szCs w:val="20"/>
+        </w:rPr>
+        <w:t>Fonte: Próprio autor (2021)</w:t>
+      </w:r>
+    </w:p>
+    <w:p/>
+    <w:p>
+      <w:r>
+        <w:t xml:space="preserve">Uma observação em relação aos dados capturados, é que essas informações referentes ao monitoramento também serão mostradas e alertadas em tempo real para o usuário durante o funcionamento do Script (Figura </w:t>
+      </w:r>
+      <w:r>
+        <w:t>3</w:t>
+      </w:r>
+      <w:r>
+        <w:t>). O relatório final servirá de auxílio no registro dessas informações para o usuário, conforme o determinado período em que o programa foi devidamente executado.</w:t>
+      </w:r>
+    </w:p>
+    <w:p>
+      <w:pPr>
+        <w:ind w:firstLine="0"/>
+      </w:pPr>
+    </w:p>
+    <w:p>
       <w:pPr>
         <w:ind w:firstLine="0"/>
       </w:pPr>
@@ -10821,7 +11378,7 @@
                     <pic:cNvPicPr preferRelativeResize="0"/>
                   </pic:nvPicPr>
                   <pic:blipFill>
-                    <a:blip r:embed="rId13"/>
+                    <a:blip r:embed="rId18"/>
                     <a:srcRect/>
                     <a:stretch>
                       <a:fillRect/>
@@ -10973,7 +11530,7 @@
                     <pic:cNvPicPr preferRelativeResize="0"/>
                   </pic:nvPicPr>
                   <pic:blipFill>
-                    <a:blip r:embed="rId14"/>
+                    <a:blip r:embed="rId19"/>
                     <a:srcRect/>
                     <a:stretch>
                       <a:fillRect/>
@@ -11317,7 +11874,7 @@
       <w:r>
         <w:t xml:space="preserve"> em:&lt;</w:t>
       </w:r>
-      <w:hyperlink r:id="rId15">
+      <w:hyperlink r:id="rId20">
         <w:r>
           <w:rPr>
             <w:color w:val="000000"/>
@@ -11356,7 +11913,7 @@
       <w:r>
         <w:t xml:space="preserve"> </w:t>
       </w:r>
-      <w:hyperlink r:id="rId16" w:history="1">
+      <w:hyperlink r:id="rId21" w:history="1">
         <w:r>
           <w:rPr>
             <w:rStyle w:val="Hyperlink"/>
@@ -11405,7 +11962,7 @@
       <w:r>
         <w:t xml:space="preserve"> em: </w:t>
       </w:r>
-      <w:hyperlink r:id="rId17" w:history="1">
+      <w:hyperlink r:id="rId22" w:history="1">
         <w:r>
           <w:rPr>
             <w:rStyle w:val="Hyperlink"/>
@@ -11448,7 +12005,7 @@
       <w:r>
         <w:t xml:space="preserve"> em: </w:t>
       </w:r>
-      <w:hyperlink r:id="rId18" w:history="1">
+      <w:hyperlink r:id="rId23" w:history="1">
         <w:r>
           <w:rPr>
             <w:rStyle w:val="Hyperlink"/>
@@ -11509,7 +12066,7 @@
       <w:r>
         <w:t xml:space="preserve"> em: </w:t>
       </w:r>
-      <w:hyperlink r:id="rId19" w:history="1">
+      <w:hyperlink r:id="rId24" w:history="1">
         <w:r>
           <w:rPr>
             <w:rStyle w:val="Hyperlink"/>
@@ -11566,7 +12123,7 @@
         </w:rPr>
         <w:t xml:space="preserve">: </w:t>
       </w:r>
-      <w:hyperlink r:id="rId20" w:history="1">
+      <w:hyperlink r:id="rId25" w:history="1">
         <w:r>
           <w:rPr>
             <w:rStyle w:val="Hyperlink"/>
@@ -11676,7 +12233,7 @@
         </w:rPr>
         <w:t xml:space="preserve"> em: </w:t>
       </w:r>
-      <w:hyperlink r:id="rId21" w:history="1">
+      <w:hyperlink r:id="rId26" w:history="1">
         <w:r>
           <w:rPr>
             <w:rStyle w:val="Hyperlink"/>
@@ -11790,7 +12347,7 @@
         </w:rPr>
         <w:t xml:space="preserve"> em: </w:t>
       </w:r>
-      <w:hyperlink r:id="rId22" w:history="1">
+      <w:hyperlink r:id="rId27" w:history="1">
         <w:r>
           <w:rPr>
             <w:rStyle w:val="Hyperlink"/>
@@ -11804,8 +12361,346 @@
         <w:t>. Acessado em: 01 jun. 2019.</w:t>
       </w:r>
     </w:p>
+    <w:p>
+      <w:pPr>
+        <w:ind w:firstLine="0"/>
+      </w:pPr>
+    </w:p>
+    <w:p>
+      <w:pPr>
+        <w:ind w:firstLine="0"/>
+      </w:pPr>
+      <w:r>
+        <w:lastRenderedPageBreak/>
+        <w:t xml:space="preserve">YOUTUBE (OMES). </w:t>
+      </w:r>
+      <w:r>
+        <w:rPr>
+          <w:b/>
+          <w:bCs/>
+        </w:rPr>
+        <w:t xml:space="preserve">DETECCIÓN DE MOVIMIENTO (Com </w:t>
+      </w:r>
+      <w:proofErr w:type="spellStart"/>
+      <w:r>
+        <w:rPr>
+          <w:b/>
+          <w:bCs/>
+        </w:rPr>
+        <w:t>Sustracción</w:t>
+      </w:r>
+      <w:proofErr w:type="spellEnd"/>
+      <w:r>
+        <w:rPr>
+          <w:b/>
+          <w:bCs/>
+        </w:rPr>
+        <w:t xml:space="preserve"> de </w:t>
+      </w:r>
+      <w:proofErr w:type="spellStart"/>
+      <w:r>
+        <w:rPr>
+          <w:b/>
+          <w:bCs/>
+        </w:rPr>
+        <w:t>imágenes</w:t>
+      </w:r>
+      <w:proofErr w:type="spellEnd"/>
+      <w:r>
+        <w:rPr>
+          <w:b/>
+          <w:bCs/>
+        </w:rPr>
+        <w:t xml:space="preserve">) – </w:t>
+      </w:r>
+      <w:proofErr w:type="spellStart"/>
+      <w:r>
+        <w:rPr>
+          <w:b/>
+          <w:bCs/>
+        </w:rPr>
+        <w:t>OpenCV</w:t>
+      </w:r>
+      <w:proofErr w:type="spellEnd"/>
+      <w:r>
+        <w:rPr>
+          <w:b/>
+          <w:bCs/>
+        </w:rPr>
+        <w:t xml:space="preserve"> y Python</w:t>
+      </w:r>
+      <w:r>
+        <w:rPr>
+          <w:b/>
+          <w:bCs/>
+        </w:rPr>
+        <w:t>.</w:t>
+      </w:r>
+      <w:r>
+        <w:t xml:space="preserve"> Disponível em: </w:t>
+      </w:r>
+      <w:hyperlink r:id="rId28" w:history="1">
+        <w:r>
+          <w:rPr>
+            <w:rStyle w:val="Hyperlink"/>
+          </w:rPr>
+          <w:t>https://www.youtube.com/watch?v=kcmJQzu_q6M&amp;ab_channel=OMES</w:t>
+        </w:r>
+      </w:hyperlink>
+      <w:r>
+        <w:t>. Acessado em: 11</w:t>
+      </w:r>
+      <w:r>
+        <w:t xml:space="preserve"> abr</w:t>
+      </w:r>
+      <w:r>
+        <w:t>.</w:t>
+      </w:r>
+      <w:r>
+        <w:t xml:space="preserve"> </w:t>
+      </w:r>
+      <w:r>
+        <w:t>2021.</w:t>
+      </w:r>
+    </w:p>
+    <w:p>
+      <w:pPr>
+        <w:ind w:firstLine="0"/>
+      </w:pPr>
+    </w:p>
+    <w:p>
+      <w:pPr>
+        <w:ind w:firstLine="0"/>
+      </w:pPr>
+      <w:r>
+        <w:t xml:space="preserve">MEDIUM. </w:t>
+      </w:r>
+      <w:r>
+        <w:rPr>
+          <w:b/>
+          <w:bCs/>
+        </w:rPr>
+        <w:t xml:space="preserve">Entendendo a biblioteca </w:t>
+      </w:r>
+      <w:proofErr w:type="spellStart"/>
+      <w:r>
+        <w:rPr>
+          <w:b/>
+          <w:bCs/>
+        </w:rPr>
+        <w:t>NumPy</w:t>
+      </w:r>
+      <w:proofErr w:type="spellEnd"/>
+      <w:r>
+        <w:rPr>
+          <w:b/>
+          <w:bCs/>
+        </w:rPr>
+        <w:t>.</w:t>
+      </w:r>
+      <w:r>
+        <w:t xml:space="preserve"> Disponível em: </w:t>
+      </w:r>
+      <w:hyperlink r:id="rId29" w:history="1">
+        <w:r>
+          <w:rPr>
+            <w:rStyle w:val="Hyperlink"/>
+          </w:rPr>
+          <w:t>https://medium.com/ensina-ai/entendendo-a-biblioteca-numpy-4858fde63355</w:t>
+        </w:r>
+      </w:hyperlink>
+      <w:r>
+        <w:t>. Acessado em:</w:t>
+      </w:r>
+      <w:r>
+        <w:t xml:space="preserve"> 12 abr</w:t>
+      </w:r>
+      <w:r>
+        <w:t>.</w:t>
+      </w:r>
+      <w:r>
+        <w:t xml:space="preserve"> 2021.</w:t>
+      </w:r>
+    </w:p>
+    <w:p>
+      <w:pPr>
+        <w:ind w:firstLine="0"/>
+      </w:pPr>
+    </w:p>
+    <w:p>
+      <w:pPr>
+        <w:ind w:firstLine="0"/>
+      </w:pPr>
+      <w:r>
+        <w:t xml:space="preserve">WIKIPEDIA. </w:t>
+      </w:r>
+      <w:proofErr w:type="spellStart"/>
+      <w:r>
+        <w:rPr>
+          <w:b/>
+          <w:bCs/>
+        </w:rPr>
+        <w:t>OpenCV</w:t>
+      </w:r>
+      <w:proofErr w:type="spellEnd"/>
+      <w:r>
+        <w:rPr>
+          <w:b/>
+          <w:bCs/>
+        </w:rPr>
+        <w:t>.</w:t>
+      </w:r>
+      <w:r>
+        <w:t xml:space="preserve"> Disponível em: </w:t>
+      </w:r>
+      <w:hyperlink r:id="rId30" w:history="1">
+        <w:r>
+          <w:rPr>
+            <w:rStyle w:val="Hyperlink"/>
+          </w:rPr>
+          <w:t>https://pt.wikipedia.org/wiki/OpenCV</w:t>
+        </w:r>
+      </w:hyperlink>
+      <w:r>
+        <w:t>. Acessado em:</w:t>
+      </w:r>
+      <w:r>
+        <w:t xml:space="preserve"> 12 abr</w:t>
+      </w:r>
+      <w:r>
+        <w:t>.</w:t>
+      </w:r>
+      <w:r>
+        <w:t xml:space="preserve"> 2021.</w:t>
+      </w:r>
+    </w:p>
+    <w:p>
+      <w:pPr>
+        <w:ind w:firstLine="0"/>
+      </w:pPr>
+    </w:p>
+    <w:p>
+      <w:pPr>
+        <w:ind w:firstLine="0"/>
+      </w:pPr>
+      <w:r>
+        <w:t xml:space="preserve">PROFISSIONAIS TI. </w:t>
+      </w:r>
+      <w:r>
+        <w:rPr>
+          <w:b/>
+          <w:bCs/>
+        </w:rPr>
+        <w:t>YOLO: um sistema para detecção de classes de objetos em tempo real.</w:t>
+      </w:r>
+      <w:r>
+        <w:t xml:space="preserve"> </w:t>
+      </w:r>
+      <w:r>
+        <w:t>Disponível em:</w:t>
+      </w:r>
+      <w:r>
+        <w:t xml:space="preserve"> </w:t>
+      </w:r>
+      <w:hyperlink r:id="rId31" w:history="1">
+        <w:r>
+          <w:rPr>
+            <w:rStyle w:val="Hyperlink"/>
+          </w:rPr>
+          <w:t>https://www.profissionaisti.com.br/yolo-um-sistema-para-deteccao-de-classes-de-objetos-em-tempo-real/</w:t>
+        </w:r>
+      </w:hyperlink>
+      <w:r>
+        <w:t xml:space="preserve"> . Acessado em:</w:t>
+      </w:r>
+      <w:r>
+        <w:t xml:space="preserve"> 12 abr. 2021.</w:t>
+      </w:r>
+    </w:p>
+    <w:p>
+      <w:pPr>
+        <w:ind w:firstLine="0"/>
+      </w:pPr>
+    </w:p>
+    <w:p>
+      <w:pPr>
+        <w:ind w:firstLine="0"/>
+      </w:pPr>
+      <w:r>
+        <w:t xml:space="preserve">WIKIPEDIA. </w:t>
+      </w:r>
+      <w:r>
+        <w:rPr>
+          <w:b/>
+          <w:bCs/>
+        </w:rPr>
+        <w:t>Visão Computacional.</w:t>
+      </w:r>
+      <w:r>
+        <w:t xml:space="preserve"> Disponível em: </w:t>
+      </w:r>
+      <w:hyperlink r:id="rId32" w:history="1">
+        <w:r>
+          <w:rPr>
+            <w:rStyle w:val="Hyperlink"/>
+          </w:rPr>
+          <w:t>https://pt.wikipedia.org/wiki/Vis%C3%A3o_computacional</w:t>
+        </w:r>
+      </w:hyperlink>
+      <w:r>
+        <w:t xml:space="preserve"> . Acessado em:</w:t>
+      </w:r>
+      <w:r>
+        <w:t xml:space="preserve"> </w:t>
+      </w:r>
+      <w:r>
+        <w:t>04 mai. 2021.</w:t>
+      </w:r>
+    </w:p>
+    <w:p>
+      <w:pPr>
+        <w:ind w:firstLine="0"/>
+      </w:pPr>
+    </w:p>
+    <w:p>
+      <w:pPr>
+        <w:ind w:firstLine="0"/>
+      </w:pPr>
+      <w:r>
+        <w:t xml:space="preserve">IAEXPERT ACADEMY. </w:t>
+      </w:r>
+      <w:r>
+        <w:rPr>
+          <w:b/>
+          <w:bCs/>
+        </w:rPr>
+        <w:t>Detecção de Objetos com YOLO – Uma abordagem moderna.</w:t>
+      </w:r>
+      <w:r>
+        <w:t xml:space="preserve"> Disponível em: </w:t>
+      </w:r>
+      <w:hyperlink r:id="rId33" w:history="1">
+        <w:r>
+          <w:rPr>
+            <w:rStyle w:val="Hyperlink"/>
+          </w:rPr>
+          <w:t>https://iaexpert.academy/2020/10/13/deteccao-de-objetos-com-yolo-uma-abordagem-moderna/</w:t>
+        </w:r>
+      </w:hyperlink>
+      <w:r>
+        <w:t xml:space="preserve"> . Acessado em: </w:t>
+      </w:r>
+      <w:r>
+        <w:t>04 mai. 2021.</w:t>
+      </w:r>
+    </w:p>
+    <w:p>
+      <w:pPr>
+        <w:ind w:firstLine="0"/>
+      </w:pPr>
+    </w:p>
     <w:sectPr>
-      <w:headerReference w:type="default" r:id="rId23"/>
+      <w:headerReference w:type="default" r:id="rId34"/>
       <w:pgSz w:w="11906" w:h="16838"/>
       <w:pgMar w:top="1417" w:right="1701" w:bottom="1417" w:left="1701" w:header="708" w:footer="708" w:gutter="0"/>
       <w:pgNumType w:start="14"/>

</xml_diff>